<commit_message>
corregido error de sectores y el contador de los calculos de potencia ideal y real
</commit_message>
<xml_diff>
--- a/cesur/2. Plantilla - Memoria Proyecto final.docx
+++ b/cesur/2. Plantilla - Memoria Proyecto final.docx
@@ -8,6 +8,9 @@
     <w:p>
       <w:pPr>
         <w:jc w:val="center"/>
+        <w:rPr>
+          <w:lang w:val="pt-PT"/>
+        </w:rPr>
       </w:pPr>
       <w:r>
         <w:rPr>
@@ -17,6 +20,7 @@
           <w:color w:val="365F91" w:themeColor="accent1" w:themeShade="BF"/>
           <w:sz w:val="40"/>
           <w:szCs w:val="40"/>
+          <w:lang w:val="pt-PT"/>
         </w:rPr>
         <w:t>PRO</w:t>
       </w:r>
@@ -28,6 +32,7 @@
           <w:color w:val="365F91" w:themeColor="accent1" w:themeShade="BF"/>
           <w:sz w:val="40"/>
           <w:szCs w:val="40"/>
+          <w:lang w:val="pt-PT"/>
         </w:rPr>
         <w:t>YECTO:</w:t>
       </w:r>
@@ -39,6 +44,7 @@
           <w:rFonts w:ascii="Eras Medium ITC" w:hAnsi="Eras Medium ITC"/>
           <w:sz w:val="28"/>
           <w:szCs w:val="28"/>
+          <w:lang w:val="pt-PT"/>
         </w:rPr>
       </w:pPr>
       <w:r>
@@ -46,6 +52,7 @@
           <w:rFonts w:ascii="Eras Medium ITC" w:hAnsi="Eras Medium ITC"/>
           <w:sz w:val="28"/>
           <w:szCs w:val="28"/>
+          <w:lang w:val="pt-PT"/>
         </w:rPr>
         <w:t>PowerSIM</w:t>
       </w:r>
@@ -57,6 +64,7 @@
           <w:rFonts w:ascii="Eras Medium ITC" w:hAnsi="Eras Medium ITC"/>
           <w:sz w:val="28"/>
           <w:szCs w:val="28"/>
+          <w:lang w:val="pt-PT"/>
         </w:rPr>
       </w:pPr>
     </w:p>
@@ -67,6 +75,7 @@
           <w:rFonts w:ascii="Eras Medium ITC" w:hAnsi="Eras Medium ITC"/>
           <w:sz w:val="28"/>
           <w:szCs w:val="28"/>
+          <w:lang w:val="pt-PT"/>
         </w:rPr>
       </w:pPr>
       <w:r>
@@ -74,6 +83,7 @@
           <w:rFonts w:ascii="Eras Medium ITC" w:hAnsi="Eras Medium ITC"/>
           <w:sz w:val="28"/>
           <w:szCs w:val="28"/>
+          <w:lang w:val="pt-PT"/>
         </w:rPr>
         <w:t>CICLO FORMATIVO</w:t>
       </w:r>
@@ -82,6 +92,7 @@
           <w:rFonts w:ascii="Eras Medium ITC" w:hAnsi="Eras Medium ITC"/>
           <w:sz w:val="28"/>
           <w:szCs w:val="28"/>
+          <w:lang w:val="pt-PT"/>
         </w:rPr>
         <w:t xml:space="preserve"> </w:t>
       </w:r>
@@ -96,6 +107,7 @@
           <w:color w:val="365F91" w:themeColor="accent1" w:themeShade="BF"/>
           <w:sz w:val="40"/>
           <w:szCs w:val="40"/>
+          <w:lang w:val="pt-PT"/>
         </w:rPr>
       </w:pPr>
       <w:r>
@@ -106,6 +118,7 @@
           <w:color w:val="365F91" w:themeColor="accent1" w:themeShade="BF"/>
           <w:sz w:val="40"/>
           <w:szCs w:val="40"/>
+          <w:lang w:val="pt-PT"/>
         </w:rPr>
         <w:t>--</w:t>
       </w:r>
@@ -117,6 +130,7 @@
           <w:color w:val="365F91" w:themeColor="accent1" w:themeShade="BF"/>
           <w:sz w:val="40"/>
           <w:szCs w:val="40"/>
+          <w:lang w:val="pt-PT"/>
         </w:rPr>
         <w:t>DAM Dual</w:t>
       </w:r>
@@ -128,6 +142,7 @@
           <w:color w:val="365F91" w:themeColor="accent1" w:themeShade="BF"/>
           <w:sz w:val="40"/>
           <w:szCs w:val="40"/>
+          <w:lang w:val="pt-PT"/>
         </w:rPr>
         <w:t>--</w:t>
       </w:r>
@@ -139,6 +154,7 @@
           <w:rFonts w:ascii="Eras Medium ITC" w:hAnsi="Eras Medium ITC"/>
           <w:sz w:val="28"/>
           <w:szCs w:val="28"/>
+          <w:lang w:val="pt-PT"/>
         </w:rPr>
       </w:pPr>
     </w:p>
@@ -4688,7 +4704,7 @@
           <w:noProof/>
         </w:rPr>
         <w:drawing>
-          <wp:inline distT="0" distB="0" distL="0" distR="0" wp14:anchorId="67B0A52A" wp14:editId="7EE658C7">
+          <wp:inline distT="0" distB="0" distL="0" distR="0" wp14:anchorId="67B0A52A" wp14:editId="32A970FA">
             <wp:extent cx="2149945" cy="1775272"/>
             <wp:effectExtent l="0" t="0" r="0" b="3175"/>
             <wp:docPr id="11" name="Imagen 11" descr="Interfaz de usuario gráfica&#10;&#10;Descripción generada automáticamente con confianza media"/>
@@ -4877,7 +4893,7 @@
           <w:noProof/>
         </w:rPr>
         <w:drawing>
-          <wp:inline distT="0" distB="0" distL="0" distR="0" wp14:anchorId="7E053094" wp14:editId="4B405AC0">
+          <wp:inline distT="0" distB="0" distL="0" distR="0" wp14:anchorId="7E053094" wp14:editId="3DB061EC">
             <wp:extent cx="6214850" cy="3495853"/>
             <wp:effectExtent l="0" t="0" r="0" b="0"/>
             <wp:docPr id="304592448" name="Imagen 304592448" descr="Gráfico&#10;&#10;Descripción generada automáticamente con confianza media"/>
@@ -5554,47 +5570,132 @@
     </w:p>
     <w:p>
       <w:pPr>
+        <w:jc w:val="left"/>
+      </w:pPr>
+      <w:r>
+        <w:lastRenderedPageBreak/>
+        <w:drawing>
+          <wp:inline distT="0" distB="0" distL="0" distR="0" wp14:anchorId="71BEEA08" wp14:editId="1D6EC60B">
+            <wp:extent cx="5400040" cy="3051810"/>
+            <wp:effectExtent l="0" t="0" r="0" b="0"/>
+            <wp:docPr id="1247372189" name="Imagen 1" descr="Texto&#10;&#10;Descripción generada automáticamente"/>
+            <wp:cNvGraphicFramePr>
+              <a:graphicFrameLocks xmlns:a="http://schemas.openxmlformats.org/drawingml/2006/main" noChangeAspect="1"/>
+            </wp:cNvGraphicFramePr>
+            <a:graphic xmlns:a="http://schemas.openxmlformats.org/drawingml/2006/main">
+              <a:graphicData uri="http://schemas.openxmlformats.org/drawingml/2006/picture">
+                <pic:pic xmlns:pic="http://schemas.openxmlformats.org/drawingml/2006/picture">
+                  <pic:nvPicPr>
+                    <pic:cNvPr id="1247372189" name="Imagen 1" descr="Texto&#10;&#10;Descripción generada automáticamente"/>
+                    <pic:cNvPicPr/>
+                  </pic:nvPicPr>
+                  <pic:blipFill>
+                    <a:blip r:embed="rId28"/>
+                    <a:stretch>
+                      <a:fillRect/>
+                    </a:stretch>
+                  </pic:blipFill>
+                  <pic:spPr>
+                    <a:xfrm>
+                      <a:off x="0" y="0"/>
+                      <a:ext cx="5400040" cy="3051810"/>
+                    </a:xfrm>
+                    <a:prstGeom prst="rect">
+                      <a:avLst/>
+                    </a:prstGeom>
+                  </pic:spPr>
+                </pic:pic>
+              </a:graphicData>
+            </a:graphic>
+          </wp:inline>
+        </w:drawing>
+      </w:r>
+    </w:p>
+    <w:p>
+      <w:pPr>
+        <w:jc w:val="left"/>
+      </w:pPr>
+      <w:r>
+        <w:drawing>
+          <wp:inline distT="0" distB="0" distL="0" distR="0" wp14:anchorId="1D3BF28F" wp14:editId="735CCBCE">
+            <wp:extent cx="5400040" cy="3589020"/>
+            <wp:effectExtent l="0" t="0" r="0" b="0"/>
+            <wp:docPr id="673134363" name="Imagen 1"/>
+            <wp:cNvGraphicFramePr>
+              <a:graphicFrameLocks xmlns:a="http://schemas.openxmlformats.org/drawingml/2006/main" noChangeAspect="1"/>
+            </wp:cNvGraphicFramePr>
+            <a:graphic xmlns:a="http://schemas.openxmlformats.org/drawingml/2006/main">
+              <a:graphicData uri="http://schemas.openxmlformats.org/drawingml/2006/picture">
+                <pic:pic xmlns:pic="http://schemas.openxmlformats.org/drawingml/2006/picture">
+                  <pic:nvPicPr>
+                    <pic:cNvPr id="673134363" name=""/>
+                    <pic:cNvPicPr/>
+                  </pic:nvPicPr>
+                  <pic:blipFill>
+                    <a:blip r:embed="rId29"/>
+                    <a:stretch>
+                      <a:fillRect/>
+                    </a:stretch>
+                  </pic:blipFill>
+                  <pic:spPr>
+                    <a:xfrm>
+                      <a:off x="0" y="0"/>
+                      <a:ext cx="5400040" cy="3589020"/>
+                    </a:xfrm>
+                    <a:prstGeom prst="rect">
+                      <a:avLst/>
+                    </a:prstGeom>
+                  </pic:spPr>
+                </pic:pic>
+              </a:graphicData>
+            </a:graphic>
+          </wp:inline>
+        </w:drawing>
+      </w:r>
+    </w:p>
+    <w:p>
+      <w:pPr>
         <w:pStyle w:val="Titulo1Cesur"/>
       </w:pPr>
       <w:bookmarkStart w:id="15" w:name="_Toc124585827"/>
       <w:r>
+        <w:t>Conclusiones</w:t>
+      </w:r>
+      <w:bookmarkEnd w:id="15"/>
+    </w:p>
+    <w:p>
+      <w:pPr>
+        <w:pStyle w:val="NormalCesur"/>
+      </w:pPr>
+    </w:p>
+    <w:p>
+      <w:pPr>
+        <w:pStyle w:val="NormalCesur"/>
+      </w:pPr>
+      <w:r>
+        <w:t>La extensión de este bloque debe ser mínimo de 1 cara</w:t>
+      </w:r>
+      <w:r>
+        <w:t xml:space="preserve"> completa</w:t>
+      </w:r>
+      <w:r>
+        <w:t> (siempre es mejor superarlo que quedarse corto).  </w:t>
+      </w:r>
+    </w:p>
+    <w:p>
+      <w:pPr>
+        <w:pStyle w:val="NormalCesur"/>
+        <w:rPr>
+          <w:b/>
+        </w:rPr>
+      </w:pPr>
+    </w:p>
+    <w:p>
+      <w:pPr>
+        <w:pStyle w:val="NormalCesur"/>
+      </w:pPr>
+      <w:r>
         <w:lastRenderedPageBreak/>
-        <w:t>Conclusiones</w:t>
-      </w:r>
-      <w:bookmarkEnd w:id="15"/>
-    </w:p>
-    <w:p>
-      <w:pPr>
-        <w:pStyle w:val="NormalCesur"/>
-      </w:pPr>
-    </w:p>
-    <w:p>
-      <w:pPr>
-        <w:pStyle w:val="NormalCesur"/>
-      </w:pPr>
-      <w:r>
-        <w:t>La extensión de este bloque debe ser mínimo de 1 cara</w:t>
-      </w:r>
-      <w:r>
-        <w:t xml:space="preserve"> completa</w:t>
-      </w:r>
-      <w:r>
-        <w:t> (siempre es mejor superarlo que quedarse corto).  </w:t>
-      </w:r>
-    </w:p>
-    <w:p>
-      <w:pPr>
-        <w:pStyle w:val="NormalCesur"/>
-        <w:rPr>
-          <w:b/>
-        </w:rPr>
-      </w:pPr>
-    </w:p>
-    <w:p>
-      <w:pPr>
-        <w:pStyle w:val="NormalCesur"/>
-      </w:pPr>
-      <w:r>
         <w:t xml:space="preserve">Este contenido debe reflejar un análisis del proyecto, donde se evalúe el trabajo realizado y se explique si se han cumplido los objetivos que al inicio del mismo se habían planteado (los que estaban en Introducción). </w:t>
       </w:r>
     </w:p>
@@ -6480,7 +6581,7 @@
                     </pic:cNvPicPr>
                   </pic:nvPicPr>
                   <pic:blipFill rotWithShape="1">
-                    <a:blip r:embed="rId28">
+                    <a:blip r:embed="rId30">
                       <a:extLst>
                         <a:ext uri="{28A0092B-C50C-407E-A947-70E740481C1C}">
                           <a14:useLocalDpi xmlns:a14="http://schemas.microsoft.com/office/drawing/2010/main" val="0"/>
@@ -6595,7 +6696,7 @@
                     </pic:cNvPicPr>
                   </pic:nvPicPr>
                   <pic:blipFill>
-                    <a:blip r:embed="rId29" cstate="print">
+                    <a:blip r:embed="rId31" cstate="print">
                       <a:extLst>
                         <a:ext uri="{28A0092B-C50C-407E-A947-70E740481C1C}">
                           <a14:useLocalDpi xmlns:a14="http://schemas.microsoft.com/office/drawing/2010/main" val="0"/>
@@ -7678,7 +7779,7 @@
         </w:rPr>
         <w:t xml:space="preserve"> Recuperado a partir de </w:t>
       </w:r>
-      <w:hyperlink r:id="rId30" w:history="1">
+      <w:hyperlink r:id="rId32" w:history="1">
         <w:r>
           <w:rPr>
             <w:rStyle w:val="Hipervnculo"/>
@@ -7720,8 +7821,8 @@
     </w:p>
     <w:p/>
     <w:sectPr>
-      <w:headerReference w:type="default" r:id="rId31"/>
-      <w:footerReference w:type="default" r:id="rId32"/>
+      <w:headerReference w:type="default" r:id="rId33"/>
+      <w:footerReference w:type="default" r:id="rId34"/>
       <w:pgSz w:w="11906" w:h="16838"/>
       <w:pgMar w:top="2286" w:right="1701" w:bottom="1417" w:left="1701" w:header="426" w:footer="0" w:gutter="0"/>
       <w:cols w:space="708"/>
@@ -7881,7 +7982,7 @@
             </wp:anchor>
           </w:drawing>
         </mc:Choice>
-        <mc:Fallback xmlns:a14="http://schemas.microsoft.com/office/drawing/2010/main" xmlns:a="http://schemas.openxmlformats.org/drawingml/2006/main">
+        <mc:Fallback xmlns:a="http://schemas.openxmlformats.org/drawingml/2006/main" xmlns:a14="http://schemas.microsoft.com/office/drawing/2010/main">
           <w:pict w14:anchorId="03B8B1A9">
             <v:shapetype id="_x0000_t32" coordsize="21600,21600" o:oned="t" filled="f" o:spt="32" path="m,l21600,21600e" w14:anchorId="5133D310">
               <v:path fillok="f" arrowok="t" o:connecttype="none"/>
@@ -7956,7 +8057,7 @@
             </wp:anchor>
           </w:drawing>
         </mc:Choice>
-        <mc:Fallback xmlns:a14="http://schemas.microsoft.com/office/drawing/2010/main" xmlns:a="http://schemas.openxmlformats.org/drawingml/2006/main">
+        <mc:Fallback xmlns:a="http://schemas.openxmlformats.org/drawingml/2006/main" xmlns:a14="http://schemas.microsoft.com/office/drawing/2010/main">
           <w:pict w14:anchorId="2DB3D08F">
             <v:rect id="Rectangle 19" style="position:absolute;margin-left:549.95pt;margin-top:768pt;width:7.15pt;height:73.95pt;z-index:251666944;visibility:visible;mso-wrap-style:square;mso-width-percent:0;mso-height-percent:0;mso-wrap-distance-left:9pt;mso-wrap-distance-top:0;mso-wrap-distance-right:9pt;mso-wrap-distance-bottom:0;mso-position-horizontal:absolute;mso-position-horizontal-relative:page;mso-position-vertical:absolute;mso-position-vertical-relative:page;mso-width-percent:0;mso-height-percent:0;mso-width-relative:page;mso-height-relative:bottom-margin-area;v-text-anchor:top" o:spid="_x0000_s1026" fillcolor="#49548c" strokecolor="#205867" w14:anchorId="52E613C0" o:gfxdata="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">
               <w10:wrap anchorx="page" anchory="page"/>
@@ -8029,7 +8130,7 @@
             </wp:anchor>
           </w:drawing>
         </mc:Choice>
-        <mc:Fallback xmlns:a14="http://schemas.microsoft.com/office/drawing/2010/main" xmlns:a="http://schemas.openxmlformats.org/drawingml/2006/main">
+        <mc:Fallback xmlns:a="http://schemas.openxmlformats.org/drawingml/2006/main" xmlns:a14="http://schemas.microsoft.com/office/drawing/2010/main">
           <w:pict w14:anchorId="12703640">
             <v:rect id="Rectangle 18" style="position:absolute;margin-left:39.75pt;margin-top:767.75pt;width:7.15pt;height:74.2pt;z-index:251656704;visibility:visible;mso-wrap-style:square;mso-width-percent:0;mso-height-percent:0;mso-wrap-distance-left:9pt;mso-wrap-distance-top:0;mso-wrap-distance-right:9pt;mso-wrap-distance-bottom:0;mso-position-horizontal:absolute;mso-position-horizontal-relative:page;mso-position-vertical:absolute;mso-position-vertical-relative:page;mso-width-percent:0;mso-height-percent:0;mso-width-relative:page;mso-height-relative:bottom-margin-area;v-text-anchor:top" o:spid="_x0000_s1026" fillcolor="#49548c" strokecolor="#205867" w14:anchorId="233D1744" o:gfxdata="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">
               <w10:wrap anchorx="page" anchory="page"/>
@@ -13611,7 +13712,9 @@
 </file>
 
 <file path=customXml/item2.xml><?xml version="1.0" encoding="utf-8"?>
-<b:Sources xmlns:b="http://schemas.openxmlformats.org/officeDocument/2006/bibliography" xmlns="http://schemas.openxmlformats.org/officeDocument/2006/bibliography" SelectedStyle="\APASixthEditionOfficeOnline.xsl" StyleName="APA Sixth Edition"/>
+<p:properties xmlns:p="http://schemas.microsoft.com/office/2006/metadata/properties" xmlns:xsi="http://www.w3.org/2001/XMLSchema-instance" xmlns:pc="http://schemas.microsoft.com/office/infopath/2007/PartnerControls">
+  <documentManagement/>
+</p:properties>
 </file>
 
 <file path=customXml/item3.xml><?xml version="1.0" encoding="utf-8"?>
@@ -13753,9 +13856,7 @@
 </file>
 
 <file path=customXml/item4.xml><?xml version="1.0" encoding="utf-8"?>
-<p:properties xmlns:p="http://schemas.microsoft.com/office/2006/metadata/properties" xmlns:xsi="http://www.w3.org/2001/XMLSchema-instance" xmlns:pc="http://schemas.microsoft.com/office/infopath/2007/PartnerControls">
-  <documentManagement/>
-</p:properties>
+<b:Sources xmlns:b="http://schemas.openxmlformats.org/officeDocument/2006/bibliography" xmlns="http://schemas.openxmlformats.org/officeDocument/2006/bibliography" SelectedStyle="\APASixthEditionOfficeOnline.xsl" StyleName="APA Sixth Edition"/>
 </file>
 
 <file path=customXml/itemProps1.xml><?xml version="1.0" encoding="utf-8"?>
@@ -13767,9 +13868,10 @@
 </file>
 
 <file path=customXml/itemProps2.xml><?xml version="1.0" encoding="utf-8"?>
-<ds:datastoreItem xmlns:ds="http://schemas.openxmlformats.org/officeDocument/2006/customXml" ds:itemID="{549555F5-BC85-4950-B7DA-65911B606D30}">
+<ds:datastoreItem xmlns:ds="http://schemas.openxmlformats.org/officeDocument/2006/customXml" ds:itemID="{3A58ABB8-7EED-4692-9C57-2F36B7BBC571}">
   <ds:schemaRefs>
-    <ds:schemaRef ds:uri="http://schemas.openxmlformats.org/officeDocument/2006/bibliography"/>
+    <ds:schemaRef ds:uri="http://schemas.microsoft.com/office/2006/metadata/properties"/>
+    <ds:schemaRef ds:uri="http://schemas.microsoft.com/office/infopath/2007/PartnerControls"/>
   </ds:schemaRefs>
 </ds:datastoreItem>
 </file>
@@ -13793,10 +13895,9 @@
 </file>
 
 <file path=customXml/itemProps4.xml><?xml version="1.0" encoding="utf-8"?>
-<ds:datastoreItem xmlns:ds="http://schemas.openxmlformats.org/officeDocument/2006/customXml" ds:itemID="{3A58ABB8-7EED-4692-9C57-2F36B7BBC571}">
+<ds:datastoreItem xmlns:ds="http://schemas.openxmlformats.org/officeDocument/2006/customXml" ds:itemID="{549555F5-BC85-4950-B7DA-65911B606D30}">
   <ds:schemaRefs>
-    <ds:schemaRef ds:uri="http://schemas.microsoft.com/office/2006/metadata/properties"/>
-    <ds:schemaRef ds:uri="http://schemas.microsoft.com/office/infopath/2007/PartnerControls"/>
+    <ds:schemaRef ds:uri="http://schemas.openxmlformats.org/officeDocument/2006/bibliography"/>
   </ds:schemaRefs>
 </ds:datastoreItem>
 </file>
</xml_diff>

<commit_message>
cambiado lectura de archivo de calculos fs y por sectores
</commit_message>
<xml_diff>
--- a/cesur/2. Plantilla - Memoria Proyecto final.docx
+++ b/cesur/2. Plantilla - Memoria Proyecto final.docx
@@ -4704,7 +4704,7 @@
           <w:noProof/>
         </w:rPr>
         <w:drawing>
-          <wp:inline distT="0" distB="0" distL="0" distR="0" wp14:anchorId="67B0A52A" wp14:editId="32A970FA">
+          <wp:inline distT="0" distB="0" distL="0" distR="0" wp14:anchorId="67B0A52A" wp14:editId="3758F5DF">
             <wp:extent cx="2149945" cy="1775272"/>
             <wp:effectExtent l="0" t="0" r="0" b="3175"/>
             <wp:docPr id="11" name="Imagen 11" descr="Interfaz de usuario gráfica&#10;&#10;Descripción generada automáticamente con confianza media"/>
@@ -4893,7 +4893,7 @@
           <w:noProof/>
         </w:rPr>
         <w:drawing>
-          <wp:inline distT="0" distB="0" distL="0" distR="0" wp14:anchorId="7E053094" wp14:editId="3DB061EC">
+          <wp:inline distT="0" distB="0" distL="0" distR="0" wp14:anchorId="7E053094" wp14:editId="0C626F6A">
             <wp:extent cx="6214850" cy="3495853"/>
             <wp:effectExtent l="0" t="0" r="0" b="0"/>
             <wp:docPr id="304592448" name="Imagen 304592448" descr="Gráfico&#10;&#10;Descripción generada automáticamente con confianza media"/>
@@ -5573,6 +5573,9 @@
         <w:jc w:val="left"/>
       </w:pPr>
       <w:r>
+        <w:rPr>
+          <w:noProof/>
+        </w:rPr>
         <w:lastRenderedPageBreak/>
         <w:drawing>
           <wp:inline distT="0" distB="0" distL="0" distR="0" wp14:anchorId="71BEEA08" wp14:editId="1D6EC60B">
@@ -5616,6 +5619,9 @@
         <w:jc w:val="left"/>
       </w:pPr>
       <w:r>
+        <w:rPr>
+          <w:noProof/>
+        </w:rPr>
         <w:drawing>
           <wp:inline distT="0" distB="0" distL="0" distR="0" wp14:anchorId="1D3BF28F" wp14:editId="735CCBCE">
             <wp:extent cx="5400040" cy="3589020"/>
@@ -5655,6 +5661,49 @@
     </w:p>
     <w:p>
       <w:pPr>
+        <w:jc w:val="left"/>
+      </w:pPr>
+      <w:r>
+        <w:lastRenderedPageBreak/>
+        <w:drawing>
+          <wp:inline distT="0" distB="0" distL="0" distR="0" wp14:anchorId="7B2E2C3A" wp14:editId="770EC32C">
+            <wp:extent cx="5400040" cy="4706620"/>
+            <wp:effectExtent l="0" t="0" r="0" b="0"/>
+            <wp:docPr id="1707631032" name="Imagen 1" descr="Texto&#10;&#10;Descripción generada automáticamente"/>
+            <wp:cNvGraphicFramePr>
+              <a:graphicFrameLocks xmlns:a="http://schemas.openxmlformats.org/drawingml/2006/main" noChangeAspect="1"/>
+            </wp:cNvGraphicFramePr>
+            <a:graphic xmlns:a="http://schemas.openxmlformats.org/drawingml/2006/main">
+              <a:graphicData uri="http://schemas.openxmlformats.org/drawingml/2006/picture">
+                <pic:pic xmlns:pic="http://schemas.openxmlformats.org/drawingml/2006/picture">
+                  <pic:nvPicPr>
+                    <pic:cNvPr id="1707631032" name="Imagen 1" descr="Texto&#10;&#10;Descripción generada automáticamente"/>
+                    <pic:cNvPicPr/>
+                  </pic:nvPicPr>
+                  <pic:blipFill>
+                    <a:blip r:embed="rId30"/>
+                    <a:stretch>
+                      <a:fillRect/>
+                    </a:stretch>
+                  </pic:blipFill>
+                  <pic:spPr>
+                    <a:xfrm>
+                      <a:off x="0" y="0"/>
+                      <a:ext cx="5400040" cy="4706620"/>
+                    </a:xfrm>
+                    <a:prstGeom prst="rect">
+                      <a:avLst/>
+                    </a:prstGeom>
+                  </pic:spPr>
+                </pic:pic>
+              </a:graphicData>
+            </a:graphic>
+          </wp:inline>
+        </w:drawing>
+      </w:r>
+    </w:p>
+    <w:p>
+      <w:pPr>
         <w:pStyle w:val="Titulo1Cesur"/>
       </w:pPr>
       <w:bookmarkStart w:id="15" w:name="_Toc124585827"/>
@@ -5695,7 +5744,6 @@
         <w:pStyle w:val="NormalCesur"/>
       </w:pPr>
       <w:r>
-        <w:lastRenderedPageBreak/>
         <w:t xml:space="preserve">Este contenido debe reflejar un análisis del proyecto, donde se evalúe el trabajo realizado y se explique si se han cumplido los objetivos que al inicio del mismo se habían planteado (los que estaban en Introducción). </w:t>
       </w:r>
     </w:p>
@@ -6581,7 +6629,7 @@
                     </pic:cNvPicPr>
                   </pic:nvPicPr>
                   <pic:blipFill rotWithShape="1">
-                    <a:blip r:embed="rId30">
+                    <a:blip r:embed="rId31">
                       <a:extLst>
                         <a:ext uri="{28A0092B-C50C-407E-A947-70E740481C1C}">
                           <a14:useLocalDpi xmlns:a14="http://schemas.microsoft.com/office/drawing/2010/main" val="0"/>
@@ -6696,7 +6744,7 @@
                     </pic:cNvPicPr>
                   </pic:nvPicPr>
                   <pic:blipFill>
-                    <a:blip r:embed="rId31" cstate="print">
+                    <a:blip r:embed="rId32" cstate="print">
                       <a:extLst>
                         <a:ext uri="{28A0092B-C50C-407E-A947-70E740481C1C}">
                           <a14:useLocalDpi xmlns:a14="http://schemas.microsoft.com/office/drawing/2010/main" val="0"/>
@@ -7779,7 +7827,7 @@
         </w:rPr>
         <w:t xml:space="preserve"> Recuperado a partir de </w:t>
       </w:r>
-      <w:hyperlink r:id="rId32" w:history="1">
+      <w:hyperlink r:id="rId33" w:history="1">
         <w:r>
           <w:rPr>
             <w:rStyle w:val="Hipervnculo"/>
@@ -7821,8 +7869,8 @@
     </w:p>
     <w:p/>
     <w:sectPr>
-      <w:headerReference w:type="default" r:id="rId33"/>
-      <w:footerReference w:type="default" r:id="rId34"/>
+      <w:headerReference w:type="default" r:id="rId34"/>
+      <w:footerReference w:type="default" r:id="rId35"/>
       <w:pgSz w:w="11906" w:h="16838"/>
       <w:pgMar w:top="2286" w:right="1701" w:bottom="1417" w:left="1701" w:header="426" w:footer="0" w:gutter="0"/>
       <w:cols w:space="708"/>
@@ -7982,7 +8030,7 @@
             </wp:anchor>
           </w:drawing>
         </mc:Choice>
-        <mc:Fallback xmlns:a="http://schemas.openxmlformats.org/drawingml/2006/main" xmlns:a14="http://schemas.microsoft.com/office/drawing/2010/main">
+        <mc:Fallback xmlns:a14="http://schemas.microsoft.com/office/drawing/2010/main" xmlns:a="http://schemas.openxmlformats.org/drawingml/2006/main">
           <w:pict w14:anchorId="03B8B1A9">
             <v:shapetype id="_x0000_t32" coordsize="21600,21600" o:oned="t" filled="f" o:spt="32" path="m,l21600,21600e" w14:anchorId="5133D310">
               <v:path fillok="f" arrowok="t" o:connecttype="none"/>
@@ -8057,7 +8105,7 @@
             </wp:anchor>
           </w:drawing>
         </mc:Choice>
-        <mc:Fallback xmlns:a="http://schemas.openxmlformats.org/drawingml/2006/main" xmlns:a14="http://schemas.microsoft.com/office/drawing/2010/main">
+        <mc:Fallback xmlns:a14="http://schemas.microsoft.com/office/drawing/2010/main" xmlns:a="http://schemas.openxmlformats.org/drawingml/2006/main">
           <w:pict w14:anchorId="2DB3D08F">
             <v:rect id="Rectangle 19" style="position:absolute;margin-left:549.95pt;margin-top:768pt;width:7.15pt;height:73.95pt;z-index:251666944;visibility:visible;mso-wrap-style:square;mso-width-percent:0;mso-height-percent:0;mso-wrap-distance-left:9pt;mso-wrap-distance-top:0;mso-wrap-distance-right:9pt;mso-wrap-distance-bottom:0;mso-position-horizontal:absolute;mso-position-horizontal-relative:page;mso-position-vertical:absolute;mso-position-vertical-relative:page;mso-width-percent:0;mso-height-percent:0;mso-width-relative:page;mso-height-relative:bottom-margin-area;v-text-anchor:top" o:spid="_x0000_s1026" fillcolor="#49548c" strokecolor="#205867" w14:anchorId="52E613C0" o:gfxdata="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">
               <w10:wrap anchorx="page" anchory="page"/>
@@ -8130,7 +8178,7 @@
             </wp:anchor>
           </w:drawing>
         </mc:Choice>
-        <mc:Fallback xmlns:a="http://schemas.openxmlformats.org/drawingml/2006/main" xmlns:a14="http://schemas.microsoft.com/office/drawing/2010/main">
+        <mc:Fallback xmlns:a14="http://schemas.microsoft.com/office/drawing/2010/main" xmlns:a="http://schemas.openxmlformats.org/drawingml/2006/main">
           <w:pict w14:anchorId="12703640">
             <v:rect id="Rectangle 18" style="position:absolute;margin-left:39.75pt;margin-top:767.75pt;width:7.15pt;height:74.2pt;z-index:251656704;visibility:visible;mso-wrap-style:square;mso-width-percent:0;mso-height-percent:0;mso-wrap-distance-left:9pt;mso-wrap-distance-top:0;mso-wrap-distance-right:9pt;mso-wrap-distance-bottom:0;mso-position-horizontal:absolute;mso-position-horizontal-relative:page;mso-position-vertical:absolute;mso-position-vertical-relative:page;mso-width-percent:0;mso-height-percent:0;mso-width-relative:page;mso-height-relative:bottom-margin-area;v-text-anchor:top" o:spid="_x0000_s1026" fillcolor="#49548c" strokecolor="#205867" w14:anchorId="233D1744" o:gfxdata="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">
               <w10:wrap anchorx="page" anchory="page"/>
@@ -13712,9 +13760,7 @@
 </file>
 
 <file path=customXml/item2.xml><?xml version="1.0" encoding="utf-8"?>
-<p:properties xmlns:p="http://schemas.microsoft.com/office/2006/metadata/properties" xmlns:xsi="http://www.w3.org/2001/XMLSchema-instance" xmlns:pc="http://schemas.microsoft.com/office/infopath/2007/PartnerControls">
-  <documentManagement/>
-</p:properties>
+<b:Sources xmlns:b="http://schemas.openxmlformats.org/officeDocument/2006/bibliography" xmlns="http://schemas.openxmlformats.org/officeDocument/2006/bibliography" SelectedStyle="\APASixthEditionOfficeOnline.xsl" StyleName="APA Sixth Edition"/>
 </file>
 
 <file path=customXml/item3.xml><?xml version="1.0" encoding="utf-8"?>
@@ -13856,7 +13902,9 @@
 </file>
 
 <file path=customXml/item4.xml><?xml version="1.0" encoding="utf-8"?>
-<b:Sources xmlns:b="http://schemas.openxmlformats.org/officeDocument/2006/bibliography" xmlns="http://schemas.openxmlformats.org/officeDocument/2006/bibliography" SelectedStyle="\APASixthEditionOfficeOnline.xsl" StyleName="APA Sixth Edition"/>
+<p:properties xmlns:p="http://schemas.microsoft.com/office/2006/metadata/properties" xmlns:xsi="http://www.w3.org/2001/XMLSchema-instance" xmlns:pc="http://schemas.microsoft.com/office/infopath/2007/PartnerControls">
+  <documentManagement/>
+</p:properties>
 </file>
 
 <file path=customXml/itemProps1.xml><?xml version="1.0" encoding="utf-8"?>
@@ -13868,10 +13916,9 @@
 </file>
 
 <file path=customXml/itemProps2.xml><?xml version="1.0" encoding="utf-8"?>
-<ds:datastoreItem xmlns:ds="http://schemas.openxmlformats.org/officeDocument/2006/customXml" ds:itemID="{3A58ABB8-7EED-4692-9C57-2F36B7BBC571}">
+<ds:datastoreItem xmlns:ds="http://schemas.openxmlformats.org/officeDocument/2006/customXml" ds:itemID="{549555F5-BC85-4950-B7DA-65911B606D30}">
   <ds:schemaRefs>
-    <ds:schemaRef ds:uri="http://schemas.microsoft.com/office/2006/metadata/properties"/>
-    <ds:schemaRef ds:uri="http://schemas.microsoft.com/office/infopath/2007/PartnerControls"/>
+    <ds:schemaRef ds:uri="http://schemas.openxmlformats.org/officeDocument/2006/bibliography"/>
   </ds:schemaRefs>
 </ds:datastoreItem>
 </file>
@@ -13895,9 +13942,10 @@
 </file>
 
 <file path=customXml/itemProps4.xml><?xml version="1.0" encoding="utf-8"?>
-<ds:datastoreItem xmlns:ds="http://schemas.openxmlformats.org/officeDocument/2006/customXml" ds:itemID="{549555F5-BC85-4950-B7DA-65911B606D30}">
+<ds:datastoreItem xmlns:ds="http://schemas.openxmlformats.org/officeDocument/2006/customXml" ds:itemID="{3A58ABB8-7EED-4692-9C57-2F36B7BBC571}">
   <ds:schemaRefs>
-    <ds:schemaRef ds:uri="http://schemas.openxmlformats.org/officeDocument/2006/bibliography"/>
+    <ds:schemaRef ds:uri="http://schemas.microsoft.com/office/2006/metadata/properties"/>
+    <ds:schemaRef ds:uri="http://schemas.microsoft.com/office/infopath/2007/PartnerControls"/>
   </ds:schemaRefs>
 </ds:datastoreItem>
 </file>
</xml_diff>

<commit_message>
prueba con la multigrafica, no se dibuja bien
</commit_message>
<xml_diff>
--- a/cesur/2. Plantilla - Memoria Proyecto final.docx
+++ b/cesur/2. Plantilla - Memoria Proyecto final.docx
@@ -4704,7 +4704,7 @@
           <w:noProof/>
         </w:rPr>
         <w:drawing>
-          <wp:inline distT="0" distB="0" distL="0" distR="0" wp14:anchorId="67B0A52A" wp14:editId="3758F5DF">
+          <wp:inline distT="0" distB="0" distL="0" distR="0" wp14:anchorId="67B0A52A" wp14:editId="38999066">
             <wp:extent cx="2149945" cy="1775272"/>
             <wp:effectExtent l="0" t="0" r="0" b="3175"/>
             <wp:docPr id="11" name="Imagen 11" descr="Interfaz de usuario gráfica&#10;&#10;Descripción generada automáticamente con confianza media"/>
@@ -4893,7 +4893,7 @@
           <w:noProof/>
         </w:rPr>
         <w:drawing>
-          <wp:inline distT="0" distB="0" distL="0" distR="0" wp14:anchorId="7E053094" wp14:editId="0C626F6A">
+          <wp:inline distT="0" distB="0" distL="0" distR="0" wp14:anchorId="7E053094" wp14:editId="4A72FE7B">
             <wp:extent cx="6214850" cy="3495853"/>
             <wp:effectExtent l="0" t="0" r="0" b="0"/>
             <wp:docPr id="304592448" name="Imagen 304592448" descr="Gráfico&#10;&#10;Descripción generada automáticamente con confianza media"/>
@@ -5664,6 +5664,50 @@
         <w:jc w:val="left"/>
       </w:pPr>
       <w:r>
+        <w:rPr>
+          <w:noProof/>
+        </w:rPr>
+        <w:lastRenderedPageBreak/>
+        <w:drawing>
+          <wp:inline distT="0" distB="0" distL="0" distR="0" wp14:anchorId="25E00583" wp14:editId="527AC20B">
+            <wp:extent cx="5400040" cy="3268980"/>
+            <wp:effectExtent l="0" t="0" r="0" b="7620"/>
+            <wp:docPr id="96944826" name="Imagen 1" descr="Texto&#10;&#10;Descripción generada automáticamente"/>
+            <wp:cNvGraphicFramePr>
+              <a:graphicFrameLocks xmlns:a="http://schemas.openxmlformats.org/drawingml/2006/main" noChangeAspect="1"/>
+            </wp:cNvGraphicFramePr>
+            <a:graphic xmlns:a="http://schemas.openxmlformats.org/drawingml/2006/main">
+              <a:graphicData uri="http://schemas.openxmlformats.org/drawingml/2006/picture">
+                <pic:pic xmlns:pic="http://schemas.openxmlformats.org/drawingml/2006/picture">
+                  <pic:nvPicPr>
+                    <pic:cNvPr id="96944826" name="Imagen 1" descr="Texto&#10;&#10;Descripción generada automáticamente"/>
+                    <pic:cNvPicPr/>
+                  </pic:nvPicPr>
+                  <pic:blipFill>
+                    <a:blip r:embed="rId30"/>
+                    <a:stretch>
+                      <a:fillRect/>
+                    </a:stretch>
+                  </pic:blipFill>
+                  <pic:spPr>
+                    <a:xfrm>
+                      <a:off x="0" y="0"/>
+                      <a:ext cx="5400040" cy="3268980"/>
+                    </a:xfrm>
+                    <a:prstGeom prst="rect">
+                      <a:avLst/>
+                    </a:prstGeom>
+                  </pic:spPr>
+                </pic:pic>
+              </a:graphicData>
+            </a:graphic>
+          </wp:inline>
+        </w:drawing>
+      </w:r>
+      <w:r>
+        <w:rPr>
+          <w:noProof/>
+        </w:rPr>
         <w:lastRenderedPageBreak/>
         <w:drawing>
           <wp:inline distT="0" distB="0" distL="0" distR="0" wp14:anchorId="7B2E2C3A" wp14:editId="770EC32C">
@@ -5681,7 +5725,7 @@
                     <pic:cNvPicPr/>
                   </pic:nvPicPr>
                   <pic:blipFill>
-                    <a:blip r:embed="rId30"/>
+                    <a:blip r:embed="rId31"/>
                     <a:stretch>
                       <a:fillRect/>
                     </a:stretch>
@@ -6629,7 +6673,7 @@
                     </pic:cNvPicPr>
                   </pic:nvPicPr>
                   <pic:blipFill rotWithShape="1">
-                    <a:blip r:embed="rId31">
+                    <a:blip r:embed="rId32">
                       <a:extLst>
                         <a:ext uri="{28A0092B-C50C-407E-A947-70E740481C1C}">
                           <a14:useLocalDpi xmlns:a14="http://schemas.microsoft.com/office/drawing/2010/main" val="0"/>
@@ -6744,7 +6788,7 @@
                     </pic:cNvPicPr>
                   </pic:nvPicPr>
                   <pic:blipFill>
-                    <a:blip r:embed="rId32" cstate="print">
+                    <a:blip r:embed="rId33" cstate="print">
                       <a:extLst>
                         <a:ext uri="{28A0092B-C50C-407E-A947-70E740481C1C}">
                           <a14:useLocalDpi xmlns:a14="http://schemas.microsoft.com/office/drawing/2010/main" val="0"/>
@@ -7827,7 +7871,7 @@
         </w:rPr>
         <w:t xml:space="preserve"> Recuperado a partir de </w:t>
       </w:r>
-      <w:hyperlink r:id="rId33" w:history="1">
+      <w:hyperlink r:id="rId34" w:history="1">
         <w:r>
           <w:rPr>
             <w:rStyle w:val="Hipervnculo"/>
@@ -7869,8 +7913,8 @@
     </w:p>
     <w:p/>
     <w:sectPr>
-      <w:headerReference w:type="default" r:id="rId34"/>
-      <w:footerReference w:type="default" r:id="rId35"/>
+      <w:headerReference w:type="default" r:id="rId35"/>
+      <w:footerReference w:type="default" r:id="rId36"/>
       <w:pgSz w:w="11906" w:h="16838"/>
       <w:pgMar w:top="2286" w:right="1701" w:bottom="1417" w:left="1701" w:header="426" w:footer="0" w:gutter="0"/>
       <w:cols w:space="708"/>
@@ -8030,7 +8074,7 @@
             </wp:anchor>
           </w:drawing>
         </mc:Choice>
-        <mc:Fallback xmlns:a14="http://schemas.microsoft.com/office/drawing/2010/main" xmlns:a="http://schemas.openxmlformats.org/drawingml/2006/main">
+        <mc:Fallback xmlns:a="http://schemas.openxmlformats.org/drawingml/2006/main" xmlns:a14="http://schemas.microsoft.com/office/drawing/2010/main">
           <w:pict w14:anchorId="03B8B1A9">
             <v:shapetype id="_x0000_t32" coordsize="21600,21600" o:oned="t" filled="f" o:spt="32" path="m,l21600,21600e" w14:anchorId="5133D310">
               <v:path fillok="f" arrowok="t" o:connecttype="none"/>
@@ -8105,7 +8149,7 @@
             </wp:anchor>
           </w:drawing>
         </mc:Choice>
-        <mc:Fallback xmlns:a14="http://schemas.microsoft.com/office/drawing/2010/main" xmlns:a="http://schemas.openxmlformats.org/drawingml/2006/main">
+        <mc:Fallback xmlns:a="http://schemas.openxmlformats.org/drawingml/2006/main" xmlns:a14="http://schemas.microsoft.com/office/drawing/2010/main">
           <w:pict w14:anchorId="2DB3D08F">
             <v:rect id="Rectangle 19" style="position:absolute;margin-left:549.95pt;margin-top:768pt;width:7.15pt;height:73.95pt;z-index:251666944;visibility:visible;mso-wrap-style:square;mso-width-percent:0;mso-height-percent:0;mso-wrap-distance-left:9pt;mso-wrap-distance-top:0;mso-wrap-distance-right:9pt;mso-wrap-distance-bottom:0;mso-position-horizontal:absolute;mso-position-horizontal-relative:page;mso-position-vertical:absolute;mso-position-vertical-relative:page;mso-width-percent:0;mso-height-percent:0;mso-width-relative:page;mso-height-relative:bottom-margin-area;v-text-anchor:top" o:spid="_x0000_s1026" fillcolor="#49548c" strokecolor="#205867" w14:anchorId="52E613C0" o:gfxdata="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">
               <w10:wrap anchorx="page" anchory="page"/>
@@ -8178,7 +8222,7 @@
             </wp:anchor>
           </w:drawing>
         </mc:Choice>
-        <mc:Fallback xmlns:a14="http://schemas.microsoft.com/office/drawing/2010/main" xmlns:a="http://schemas.openxmlformats.org/drawingml/2006/main">
+        <mc:Fallback xmlns:a="http://schemas.openxmlformats.org/drawingml/2006/main" xmlns:a14="http://schemas.microsoft.com/office/drawing/2010/main">
           <w:pict w14:anchorId="12703640">
             <v:rect id="Rectangle 18" style="position:absolute;margin-left:39.75pt;margin-top:767.75pt;width:7.15pt;height:74.2pt;z-index:251656704;visibility:visible;mso-wrap-style:square;mso-width-percent:0;mso-height-percent:0;mso-wrap-distance-left:9pt;mso-wrap-distance-top:0;mso-wrap-distance-right:9pt;mso-wrap-distance-bottom:0;mso-position-horizontal:absolute;mso-position-horizontal-relative:page;mso-position-vertical:absolute;mso-position-vertical-relative:page;mso-width-percent:0;mso-height-percent:0;mso-width-relative:page;mso-height-relative:bottom-margin-area;v-text-anchor:top" o:spid="_x0000_s1026" fillcolor="#49548c" strokecolor="#205867" w14:anchorId="233D1744" o:gfxdata="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">
               <w10:wrap anchorx="page" anchory="page"/>
@@ -13760,7 +13804,9 @@
 </file>
 
 <file path=customXml/item2.xml><?xml version="1.0" encoding="utf-8"?>
-<b:Sources xmlns:b="http://schemas.openxmlformats.org/officeDocument/2006/bibliography" xmlns="http://schemas.openxmlformats.org/officeDocument/2006/bibliography" SelectedStyle="\APASixthEditionOfficeOnline.xsl" StyleName="APA Sixth Edition"/>
+<p:properties xmlns:p="http://schemas.microsoft.com/office/2006/metadata/properties" xmlns:xsi="http://www.w3.org/2001/XMLSchema-instance" xmlns:pc="http://schemas.microsoft.com/office/infopath/2007/PartnerControls">
+  <documentManagement/>
+</p:properties>
 </file>
 
 <file path=customXml/item3.xml><?xml version="1.0" encoding="utf-8"?>
@@ -13902,9 +13948,7 @@
 </file>
 
 <file path=customXml/item4.xml><?xml version="1.0" encoding="utf-8"?>
-<p:properties xmlns:p="http://schemas.microsoft.com/office/2006/metadata/properties" xmlns:xsi="http://www.w3.org/2001/XMLSchema-instance" xmlns:pc="http://schemas.microsoft.com/office/infopath/2007/PartnerControls">
-  <documentManagement/>
-</p:properties>
+<b:Sources xmlns:b="http://schemas.openxmlformats.org/officeDocument/2006/bibliography" xmlns="http://schemas.openxmlformats.org/officeDocument/2006/bibliography" SelectedStyle="\APASixthEditionOfficeOnline.xsl" StyleName="APA Sixth Edition"/>
 </file>
 
 <file path=customXml/itemProps1.xml><?xml version="1.0" encoding="utf-8"?>
@@ -13916,9 +13960,10 @@
 </file>
 
 <file path=customXml/itemProps2.xml><?xml version="1.0" encoding="utf-8"?>
-<ds:datastoreItem xmlns:ds="http://schemas.openxmlformats.org/officeDocument/2006/customXml" ds:itemID="{549555F5-BC85-4950-B7DA-65911B606D30}">
+<ds:datastoreItem xmlns:ds="http://schemas.openxmlformats.org/officeDocument/2006/customXml" ds:itemID="{3A58ABB8-7EED-4692-9C57-2F36B7BBC571}">
   <ds:schemaRefs>
-    <ds:schemaRef ds:uri="http://schemas.openxmlformats.org/officeDocument/2006/bibliography"/>
+    <ds:schemaRef ds:uri="http://schemas.microsoft.com/office/2006/metadata/properties"/>
+    <ds:schemaRef ds:uri="http://schemas.microsoft.com/office/infopath/2007/PartnerControls"/>
   </ds:schemaRefs>
 </ds:datastoreItem>
 </file>
@@ -13942,10 +13987,9 @@
 </file>
 
 <file path=customXml/itemProps4.xml><?xml version="1.0" encoding="utf-8"?>
-<ds:datastoreItem xmlns:ds="http://schemas.openxmlformats.org/officeDocument/2006/customXml" ds:itemID="{3A58ABB8-7EED-4692-9C57-2F36B7BBC571}">
+<ds:datastoreItem xmlns:ds="http://schemas.openxmlformats.org/officeDocument/2006/customXml" ds:itemID="{549555F5-BC85-4950-B7DA-65911B606D30}">
   <ds:schemaRefs>
-    <ds:schemaRef ds:uri="http://schemas.microsoft.com/office/2006/metadata/properties"/>
-    <ds:schemaRef ds:uri="http://schemas.microsoft.com/office/infopath/2007/PartnerControls"/>
+    <ds:schemaRef ds:uri="http://schemas.openxmlformats.org/officeDocument/2006/bibliography"/>
   </ds:schemaRefs>
 </ds:datastoreItem>
 </file>
</xml_diff>